<commit_message>
add all changed docs to repo
</commit_message>
<xml_diff>
--- a/yr-1-sem-2/Advanced_Software_Engineering/House of quality requirements.docx
+++ b/yr-1-sem-2/Advanced_Software_Engineering/House of quality requirements.docx
@@ -286,200 +286,91 @@
     <w:p/>
     <w:p/>
     <w:p>
-      <w:r>
+      <w:pPr>
+        <w:rPr>
+          <w:rFonts w:ascii="Times New Roman" w:hAnsi="Times New Roman" w:cs="Times New Roman"/>
+          <w:b/>
+          <w:sz w:val="28"/>
+          <w:szCs w:val="28"/>
+        </w:rPr>
+      </w:pPr>
+      <w:r>
+        <w:rPr>
+          <w:rFonts w:ascii="Times New Roman" w:hAnsi="Times New Roman" w:cs="Times New Roman"/>
+          <w:b/>
+          <w:sz w:val="28"/>
+          <w:szCs w:val="28"/>
+        </w:rPr>
+        <w:t>What is House of Quality?</w:t>
+      </w:r>
+    </w:p>
+    <w:p>
+      <w:pPr>
+        <w:rPr>
+          <w:rFonts w:ascii="Times New Roman" w:hAnsi="Times New Roman" w:cs="Times New Roman"/>
+          <w:sz w:val="28"/>
+          <w:szCs w:val="28"/>
+        </w:rPr>
+      </w:pPr>
+      <w:r>
+        <w:rPr>
+          <w:rFonts w:ascii="Times New Roman" w:hAnsi="Times New Roman" w:cs="Times New Roman"/>
+          <w:sz w:val="28"/>
+          <w:szCs w:val="28"/>
+        </w:rPr>
+        <w:t xml:space="preserve">House of Quality which is part of Quality Function Deployment is used to enhance sales and profit while satisfying customers and reducing the cycle time of new </w:t>
+      </w:r>
+      <w:r>
+        <w:rPr>
+          <w:rFonts w:ascii="Times New Roman" w:hAnsi="Times New Roman" w:cs="Times New Roman"/>
+          <w:sz w:val="28"/>
+          <w:szCs w:val="28"/>
+        </w:rPr>
         <w:lastRenderedPageBreak/>
-        <w:t>What are we doing with the</w:t>
-      </w:r>
-      <w:bookmarkStart w:id="0" w:name="_GoBack"/>
-      <w:bookmarkEnd w:id="0"/>
-      <w:r>
-        <w:t xml:space="preserve"> house of quality? </w:t>
-      </w:r>
-    </w:p>
-    <w:p>
-      <w:pPr>
-        <w:rPr>
-          <w:b/>
-        </w:rPr>
-      </w:pPr>
-      <w:r>
-        <w:rPr>
-          <w:b/>
-        </w:rPr>
-        <w:t>The roof</w:t>
-      </w:r>
-      <w:r>
-        <w:rPr>
-          <w:b/>
-        </w:rPr>
-        <w:t xml:space="preserve"> Section</w:t>
-      </w:r>
-    </w:p>
-    <w:p>
-      <w:pPr>
-        <w:rPr>
-          <w:b/>
-        </w:rPr>
-      </w:pPr>
-      <w:r>
-        <w:t>At the top of HOQ,</w:t>
-      </w:r>
-      <w:r>
-        <w:t xml:space="preserve"> this looks at the technical correlation </w:t>
+        <w:t xml:space="preserve">product development. Our beefed </w:t>
       </w:r>
       <w:proofErr w:type="spellStart"/>
       <w:r>
-        <w:t>metrix</w:t>
+        <w:rPr>
+          <w:rFonts w:ascii="Times New Roman" w:hAnsi="Times New Roman" w:cs="Times New Roman"/>
+          <w:sz w:val="28"/>
+          <w:szCs w:val="28"/>
+        </w:rPr>
+        <w:t>rolex</w:t>
       </w:r>
       <w:proofErr w:type="spellEnd"/>
       <w:r>
-        <w:t xml:space="preserve"> of the technical requirements</w:t>
-      </w:r>
-      <w:r>
-        <w:t>.</w:t>
-      </w:r>
-    </w:p>
-    <w:p>
-      <w:r>
-        <w:t>These are product</w:t>
-      </w:r>
-      <w:r>
-        <w:t xml:space="preserve"> requirements of “Beefed Rolex” and that is Price, Size, Eggs quantity and Beef Quantity. This also has a scale that represents how our products are correlated from the customer’s view.</w:t>
-      </w:r>
-    </w:p>
-    <w:p>
-      <w:pPr>
-        <w:rPr>
-          <w:b/>
-        </w:rPr>
-      </w:pPr>
-      <w:r>
-        <w:rPr>
-          <w:b/>
-        </w:rPr>
-        <w:t>Customer Requirements</w:t>
-      </w:r>
-      <w:r>
-        <w:rPr>
-          <w:b/>
-        </w:rPr>
-        <w:t xml:space="preserve"> Section</w:t>
-      </w:r>
-    </w:p>
-    <w:p>
-      <w:r>
-        <w:t xml:space="preserve">In this section of the HOQ we record the </w:t>
-      </w:r>
-      <w:r>
-        <w:t xml:space="preserve">customer’s wants or preferences of the beefed </w:t>
-      </w:r>
-      <w:proofErr w:type="spellStart"/>
-      <w:r>
-        <w:t>rolex</w:t>
-      </w:r>
-      <w:proofErr w:type="spellEnd"/>
-      <w:r>
-        <w:t xml:space="preserve"> and their relationship to the product is correlated using the interrelationship </w:t>
-      </w:r>
-      <w:proofErr w:type="spellStart"/>
-      <w:r>
-        <w:t>metrix</w:t>
-      </w:r>
-      <w:proofErr w:type="spellEnd"/>
-    </w:p>
-    <w:p>
-      <w:pPr>
-        <w:rPr>
-          <w:b/>
-        </w:rPr>
-      </w:pPr>
-      <w:r>
-        <w:rPr>
-          <w:b/>
-        </w:rPr>
-        <w:t xml:space="preserve">Planning </w:t>
-      </w:r>
-      <w:proofErr w:type="spellStart"/>
-      <w:r>
-        <w:rPr>
-          <w:b/>
-        </w:rPr>
-        <w:t>Metrix</w:t>
-      </w:r>
-      <w:proofErr w:type="spellEnd"/>
-      <w:r>
-        <w:rPr>
-          <w:b/>
-        </w:rPr>
-        <w:t xml:space="preserve"> Section</w:t>
-      </w:r>
-    </w:p>
-    <w:p>
-      <w:r>
-        <w:t xml:space="preserve">Here we look at the competitors of our product i.e. </w:t>
-      </w:r>
-      <w:r>
-        <w:t>“Only Eggs” and “</w:t>
-      </w:r>
-      <w:proofErr w:type="spellStart"/>
-      <w:r>
-        <w:t>Kikomando</w:t>
-      </w:r>
-      <w:proofErr w:type="spellEnd"/>
-      <w:r>
-        <w:t>” products</w:t>
-      </w:r>
-      <w:r>
-        <w:t xml:space="preserve">. </w:t>
-      </w:r>
-      <w:r>
-        <w:t xml:space="preserve">We </w:t>
-      </w:r>
-      <w:r>
-        <w:t xml:space="preserve">are </w:t>
-      </w:r>
-      <w:r>
-        <w:t xml:space="preserve">use planning </w:t>
-      </w:r>
-      <w:proofErr w:type="spellStart"/>
-      <w:r>
-        <w:t>metrix</w:t>
-      </w:r>
-      <w:proofErr w:type="spellEnd"/>
-      <w:r>
-        <w:t xml:space="preserve"> to relate what the </w:t>
-      </w:r>
-      <w:r>
-        <w:t xml:space="preserve">beefed </w:t>
-      </w:r>
-      <w:r>
-        <w:t>customer</w:t>
-      </w:r>
-      <w:r>
-        <w:t xml:space="preserve">s want </w:t>
-      </w:r>
-      <w:r>
-        <w:t xml:space="preserve">and how </w:t>
-      </w:r>
-      <w:r>
-        <w:t>our</w:t>
-      </w:r>
-      <w:r>
-        <w:t xml:space="preserve"> company is going to fulfill them.</w:t>
-      </w:r>
-      <w:r>
-        <w:t xml:space="preserve"> We further look at the customer’s voice basically what they have to say about our product in relation to our competitors.</w:t>
-      </w:r>
-    </w:p>
-    <w:p>
-      <w:pPr>
-        <w:rPr>
-          <w:b/>
-        </w:rPr>
-      </w:pPr>
-      <w:r>
-        <w:rPr>
-          <w:b/>
+        <w:rPr>
+          <w:rFonts w:ascii="Times New Roman" w:hAnsi="Times New Roman" w:cs="Times New Roman"/>
+          <w:sz w:val="28"/>
+          <w:szCs w:val="28"/>
+        </w:rPr>
+        <w:t xml:space="preserve"> will use this HOQ to integrate informational needs. We also used HOQ to understand the voice of the customer and to translate it to the voice of the engineer wh</w:t>
+      </w:r>
+      <w:r>
+        <w:rPr>
+          <w:rFonts w:ascii="Times New Roman" w:hAnsi="Times New Roman" w:cs="Times New Roman"/>
+          <w:sz w:val="28"/>
+          <w:szCs w:val="28"/>
+        </w:rPr>
+        <w:t xml:space="preserve">o is going to design the product. </w:t>
+      </w:r>
+    </w:p>
+    <w:p>
+      <w:pPr>
+        <w:rPr>
+          <w:rFonts w:ascii="Times New Roman" w:hAnsi="Times New Roman" w:cs="Times New Roman"/>
+          <w:b/>
+          <w:sz w:val="28"/>
+          <w:szCs w:val="28"/>
+        </w:rPr>
+      </w:pPr>
+      <w:r>
+        <w:rPr>
+          <w:rFonts w:ascii="Times New Roman" w:hAnsi="Times New Roman" w:cs="Times New Roman"/>
+          <w:b/>
+          <w:sz w:val="28"/>
+          <w:szCs w:val="28"/>
         </w:rPr>
         <w:t>The steps involved in constructing the HOQ</w:t>
       </w:r>
@@ -492,8 +383,18 @@
           <w:numId w:val="2"/>
         </w:numPr>
         <w:spacing w:line="276" w:lineRule="auto"/>
-      </w:pPr>
-      <w:r>
+        <w:rPr>
+          <w:rFonts w:ascii="Times New Roman" w:hAnsi="Times New Roman" w:cs="Times New Roman"/>
+          <w:sz w:val="28"/>
+          <w:szCs w:val="28"/>
+        </w:rPr>
+      </w:pPr>
+      <w:r>
+        <w:rPr>
+          <w:rFonts w:ascii="Times New Roman" w:hAnsi="Times New Roman" w:cs="Times New Roman"/>
+          <w:sz w:val="28"/>
+          <w:szCs w:val="28"/>
+        </w:rPr>
         <w:t>Recording voice of the customer(their wants or needs)</w:t>
       </w:r>
     </w:p>
@@ -505,12 +406,19 @@
           <w:numId w:val="2"/>
         </w:numPr>
         <w:spacing w:line="276" w:lineRule="auto"/>
-      </w:pPr>
-      <w:r>
-        <w:t>Ranking the importance</w:t>
-      </w:r>
-      <w:r>
-        <w:t xml:space="preserve"> of the requirements</w:t>
+        <w:rPr>
+          <w:rFonts w:ascii="Times New Roman" w:hAnsi="Times New Roman" w:cs="Times New Roman"/>
+          <w:sz w:val="28"/>
+          <w:szCs w:val="28"/>
+        </w:rPr>
+      </w:pPr>
+      <w:r>
+        <w:rPr>
+          <w:rFonts w:ascii="Times New Roman" w:hAnsi="Times New Roman" w:cs="Times New Roman"/>
+          <w:sz w:val="28"/>
+          <w:szCs w:val="28"/>
+        </w:rPr>
+        <w:t>Ranking the importance of the requirements</w:t>
       </w:r>
     </w:p>
     <w:p>
@@ -521,21 +429,35 @@
           <w:numId w:val="2"/>
         </w:numPr>
         <w:spacing w:line="276" w:lineRule="auto"/>
-      </w:pPr>
-      <w:r>
-        <w:t>Translate customer wants into the</w:t>
-      </w:r>
-      <w:r>
-        <w:t xml:space="preserve"> technical descriptors or the</w:t>
-      </w:r>
-      <w:r>
-        <w:t xml:space="preserve"> How’s of the technical needs.</w:t>
-      </w:r>
-      <w:r>
-        <w:t xml:space="preserve"> How are the engineers going to design a product that will meet the customer </w:t>
-      </w:r>
-      <w:r>
-        <w:t>needs?</w:t>
+        <w:rPr>
+          <w:rFonts w:ascii="Times New Roman" w:hAnsi="Times New Roman" w:cs="Times New Roman"/>
+          <w:sz w:val="28"/>
+          <w:szCs w:val="28"/>
+        </w:rPr>
+      </w:pPr>
+      <w:r>
+        <w:rPr>
+          <w:rFonts w:ascii="Times New Roman" w:hAnsi="Times New Roman" w:cs="Times New Roman"/>
+          <w:sz w:val="28"/>
+          <w:szCs w:val="28"/>
+        </w:rPr>
+        <w:t xml:space="preserve">Translate customer wants into the technical descriptors or the How’s of the technical needs. How are the </w:t>
+      </w:r>
+      <w:r>
+        <w:rPr>
+          <w:rFonts w:ascii="Times New Roman" w:hAnsi="Times New Roman" w:cs="Times New Roman"/>
+          <w:sz w:val="28"/>
+          <w:szCs w:val="28"/>
+        </w:rPr>
+        <w:t>Designers</w:t>
+      </w:r>
+      <w:r>
+        <w:rPr>
+          <w:rFonts w:ascii="Times New Roman" w:hAnsi="Times New Roman" w:cs="Times New Roman"/>
+          <w:sz w:val="28"/>
+          <w:szCs w:val="28"/>
+        </w:rPr>
+        <w:t xml:space="preserve"> going to design a product that will meet the customer needs?</w:t>
       </w:r>
     </w:p>
     <w:p>
@@ -546,8 +468,18 @@
           <w:numId w:val="2"/>
         </w:numPr>
         <w:spacing w:line="276" w:lineRule="auto"/>
-      </w:pPr>
-      <w:r>
+        <w:rPr>
+          <w:rFonts w:ascii="Times New Roman" w:hAnsi="Times New Roman" w:cs="Times New Roman"/>
+          <w:sz w:val="28"/>
+          <w:szCs w:val="28"/>
+        </w:rPr>
+      </w:pPr>
+      <w:r>
+        <w:rPr>
+          <w:rFonts w:ascii="Times New Roman" w:hAnsi="Times New Roman" w:cs="Times New Roman"/>
+          <w:sz w:val="28"/>
+          <w:szCs w:val="28"/>
+        </w:rPr>
         <w:t>Examine relationships between design between design and the customer requirements</w:t>
       </w:r>
     </w:p>
@@ -559,8 +491,18 @@
           <w:numId w:val="2"/>
         </w:numPr>
         <w:spacing w:line="276" w:lineRule="auto"/>
-      </w:pPr>
-      <w:r>
+        <w:rPr>
+          <w:rFonts w:ascii="Times New Roman" w:hAnsi="Times New Roman" w:cs="Times New Roman"/>
+          <w:sz w:val="28"/>
+          <w:szCs w:val="28"/>
+        </w:rPr>
+      </w:pPr>
+      <w:r>
+        <w:rPr>
+          <w:rFonts w:ascii="Times New Roman" w:hAnsi="Times New Roman" w:cs="Times New Roman"/>
+          <w:sz w:val="28"/>
+          <w:szCs w:val="28"/>
+        </w:rPr>
         <w:t>Ranking what is important in terms of Design</w:t>
       </w:r>
     </w:p>
@@ -572,8 +514,18 @@
           <w:numId w:val="2"/>
         </w:numPr>
         <w:spacing w:line="276" w:lineRule="auto"/>
-      </w:pPr>
-      <w:r>
+        <w:rPr>
+          <w:rFonts w:ascii="Times New Roman" w:hAnsi="Times New Roman" w:cs="Times New Roman"/>
+          <w:sz w:val="28"/>
+          <w:szCs w:val="28"/>
+        </w:rPr>
+      </w:pPr>
+      <w:r>
+        <w:rPr>
+          <w:rFonts w:ascii="Times New Roman" w:hAnsi="Times New Roman" w:cs="Times New Roman"/>
+          <w:sz w:val="28"/>
+          <w:szCs w:val="28"/>
+        </w:rPr>
         <w:t>Look at relationships in design requirement themselves</w:t>
       </w:r>
     </w:p>
@@ -585,12 +537,19 @@
           <w:numId w:val="2"/>
         </w:numPr>
         <w:spacing w:line="276" w:lineRule="auto"/>
-      </w:pPr>
-      <w:r>
-        <w:t>Customer rating of competitors</w:t>
-      </w:r>
-      <w:r>
-        <w:t>(their perception of us to our product)</w:t>
+        <w:rPr>
+          <w:rFonts w:ascii="Times New Roman" w:hAnsi="Times New Roman" w:cs="Times New Roman"/>
+          <w:sz w:val="28"/>
+          <w:szCs w:val="28"/>
+        </w:rPr>
+      </w:pPr>
+      <w:r>
+        <w:rPr>
+          <w:rFonts w:ascii="Times New Roman" w:hAnsi="Times New Roman" w:cs="Times New Roman"/>
+          <w:sz w:val="28"/>
+          <w:szCs w:val="28"/>
+        </w:rPr>
+        <w:t>Customer rating of competitors(their perception of us to our product)</w:t>
       </w:r>
     </w:p>
     <w:p>
@@ -601,8 +560,18 @@
           <w:numId w:val="2"/>
         </w:numPr>
         <w:spacing w:line="276" w:lineRule="auto"/>
-      </w:pPr>
-      <w:r>
+        <w:rPr>
+          <w:rFonts w:ascii="Times New Roman" w:hAnsi="Times New Roman" w:cs="Times New Roman"/>
+          <w:sz w:val="28"/>
+          <w:szCs w:val="28"/>
+        </w:rPr>
+      </w:pPr>
+      <w:r>
+        <w:rPr>
+          <w:rFonts w:ascii="Times New Roman" w:hAnsi="Times New Roman" w:cs="Times New Roman"/>
+          <w:sz w:val="28"/>
+          <w:szCs w:val="28"/>
+        </w:rPr>
         <w:t>Organizational difficulties on delivering required product.</w:t>
       </w:r>
     </w:p>
@@ -614,42 +583,707 @@
           <w:numId w:val="2"/>
         </w:numPr>
         <w:spacing w:line="276" w:lineRule="auto"/>
-      </w:pPr>
-      <w:r>
+        <w:rPr>
+          <w:rFonts w:ascii="Times New Roman" w:hAnsi="Times New Roman" w:cs="Times New Roman"/>
+          <w:sz w:val="28"/>
+          <w:szCs w:val="28"/>
+        </w:rPr>
+      </w:pPr>
+      <w:r>
+        <w:rPr>
+          <w:rFonts w:ascii="Times New Roman" w:hAnsi="Times New Roman" w:cs="Times New Roman"/>
+          <w:sz w:val="28"/>
+          <w:szCs w:val="28"/>
+        </w:rPr>
         <w:t>Recording targets with technical evaluation of the competitors.</w:t>
       </w:r>
     </w:p>
     <w:p>
       <w:pPr>
+        <w:rPr>
+          <w:rFonts w:ascii="Times New Roman" w:hAnsi="Times New Roman" w:cs="Times New Roman"/>
+          <w:sz w:val="28"/>
+          <w:szCs w:val="28"/>
+        </w:rPr>
+      </w:pPr>
+    </w:p>
+    <w:p>
+      <w:pPr>
+        <w:pStyle w:val="ListParagraph"/>
+        <w:numPr>
+          <w:ilvl w:val="0"/>
+          <w:numId w:val="3"/>
+        </w:numPr>
+        <w:rPr>
+          <w:rFonts w:ascii="Times New Roman" w:hAnsi="Times New Roman" w:cs="Times New Roman"/>
+          <w:b/>
+          <w:sz w:val="28"/>
+          <w:szCs w:val="28"/>
+        </w:rPr>
+      </w:pPr>
+      <w:r>
+        <w:rPr>
+          <w:rFonts w:ascii="Times New Roman" w:hAnsi="Times New Roman" w:cs="Times New Roman"/>
+          <w:b/>
+          <w:sz w:val="28"/>
+          <w:szCs w:val="28"/>
+        </w:rPr>
+        <w:t>The voice of the customer</w:t>
+      </w:r>
+    </w:p>
+    <w:p>
+      <w:pPr>
+        <w:pStyle w:val="ListParagraph"/>
+        <w:numPr>
+          <w:ilvl w:val="1"/>
+          <w:numId w:val="3"/>
+        </w:numPr>
+        <w:rPr>
+          <w:rFonts w:ascii="Times New Roman" w:hAnsi="Times New Roman" w:cs="Times New Roman"/>
+          <w:b/>
+          <w:sz w:val="28"/>
+          <w:szCs w:val="28"/>
+        </w:rPr>
+      </w:pPr>
+      <w:r>
+        <w:rPr>
+          <w:rFonts w:ascii="Times New Roman" w:hAnsi="Times New Roman" w:cs="Times New Roman"/>
+          <w:b/>
+          <w:sz w:val="28"/>
+          <w:szCs w:val="28"/>
+        </w:rPr>
+        <w:t>Identifying the customer needs</w:t>
+      </w:r>
+    </w:p>
+    <w:p>
+      <w:pPr>
+        <w:rPr>
+          <w:rFonts w:ascii="Times New Roman" w:hAnsi="Times New Roman" w:cs="Times New Roman"/>
+          <w:sz w:val="28"/>
+          <w:szCs w:val="28"/>
+        </w:rPr>
+      </w:pPr>
+      <w:r>
+        <w:rPr>
+          <w:rFonts w:ascii="Times New Roman" w:hAnsi="Times New Roman" w:cs="Times New Roman"/>
+          <w:sz w:val="28"/>
+          <w:szCs w:val="28"/>
+        </w:rPr>
+        <w:t xml:space="preserve"> Our first task was to identify the customer needs which were described in customer’s own words through interviews or focused groups, they identified many needs. Their assumptions, excitement needs and articulate needs.</w:t>
+      </w:r>
+      <w:r>
+        <w:rPr>
+          <w:rFonts w:ascii="Times New Roman" w:hAnsi="Times New Roman" w:cs="Times New Roman"/>
+          <w:sz w:val="28"/>
+          <w:szCs w:val="28"/>
+        </w:rPr>
+        <w:t xml:space="preserve"> </w:t>
+      </w:r>
+    </w:p>
+    <w:p>
+      <w:pPr>
+        <w:rPr>
+          <w:rFonts w:ascii="Times New Roman" w:hAnsi="Times New Roman" w:cs="Times New Roman"/>
+          <w:sz w:val="28"/>
+          <w:szCs w:val="28"/>
+        </w:rPr>
+      </w:pPr>
+      <w:r>
+        <w:rPr>
+          <w:rFonts w:ascii="Times New Roman" w:hAnsi="Times New Roman" w:cs="Times New Roman"/>
+          <w:sz w:val="28"/>
+          <w:szCs w:val="28"/>
+        </w:rPr>
+        <w:t>These are derived from the surveys conducted on the customers of the product and in our case we assume that these are the most pressing customer needs i.e. Taste, High Nutrition, Visual Appeal and Good Value. These are ranked according to how they were important to the customer during the customer surveys</w:t>
+      </w:r>
+    </w:p>
+    <w:p>
+      <w:pPr>
+        <w:rPr>
+          <w:rFonts w:ascii="Times New Roman" w:hAnsi="Times New Roman" w:cs="Times New Roman"/>
+          <w:sz w:val="28"/>
+          <w:szCs w:val="28"/>
+        </w:rPr>
+      </w:pPr>
+    </w:p>
+    <w:p>
+      <w:pPr>
+        <w:rPr>
+          <w:rFonts w:ascii="Times New Roman" w:hAnsi="Times New Roman" w:cs="Times New Roman"/>
+          <w:sz w:val="28"/>
+          <w:szCs w:val="28"/>
+        </w:rPr>
+      </w:pPr>
+    </w:p>
+    <w:p>
+      <w:pPr>
+        <w:pStyle w:val="ListParagraph"/>
+        <w:numPr>
+          <w:ilvl w:val="1"/>
+          <w:numId w:val="3"/>
+        </w:numPr>
+        <w:rPr>
+          <w:rFonts w:ascii="Times New Roman" w:hAnsi="Times New Roman" w:cs="Times New Roman"/>
+          <w:b/>
+          <w:sz w:val="28"/>
+          <w:szCs w:val="28"/>
+        </w:rPr>
+      </w:pPr>
+      <w:r>
+        <w:rPr>
+          <w:rFonts w:ascii="Times New Roman" w:hAnsi="Times New Roman" w:cs="Times New Roman"/>
+          <w:b/>
+          <w:sz w:val="28"/>
+          <w:szCs w:val="28"/>
+        </w:rPr>
+        <w:t>Structuring</w:t>
+      </w:r>
+      <w:r>
+        <w:rPr>
+          <w:rFonts w:ascii="Times New Roman" w:hAnsi="Times New Roman" w:cs="Times New Roman"/>
+          <w:b/>
+          <w:sz w:val="28"/>
+          <w:szCs w:val="28"/>
+        </w:rPr>
+        <w:t xml:space="preserve"> the</w:t>
+      </w:r>
+      <w:r>
+        <w:rPr>
+          <w:rFonts w:ascii="Times New Roman" w:hAnsi="Times New Roman" w:cs="Times New Roman"/>
+          <w:b/>
+          <w:sz w:val="28"/>
+          <w:szCs w:val="28"/>
+        </w:rPr>
+        <w:t xml:space="preserve"> Needs</w:t>
+      </w:r>
+    </w:p>
+    <w:p>
+      <w:pPr>
+        <w:rPr>
+          <w:rFonts w:ascii="Times New Roman" w:hAnsi="Times New Roman" w:cs="Times New Roman"/>
+          <w:sz w:val="28"/>
+          <w:szCs w:val="28"/>
+        </w:rPr>
+      </w:pPr>
+      <w:r>
+        <w:rPr>
+          <w:rFonts w:ascii="Times New Roman" w:hAnsi="Times New Roman" w:cs="Times New Roman"/>
+          <w:sz w:val="28"/>
+          <w:szCs w:val="28"/>
+        </w:rPr>
+        <w:t>To handle the many customer needs,</w:t>
+      </w:r>
+      <w:r>
+        <w:rPr>
+          <w:rFonts w:ascii="Times New Roman" w:hAnsi="Times New Roman" w:cs="Times New Roman"/>
+          <w:sz w:val="28"/>
+          <w:szCs w:val="28"/>
+        </w:rPr>
+        <w:t xml:space="preserve"> the team structured them into four primary ones (taste, high nutrition, visual appeal and good value) and the remaining concern is to group them </w:t>
+      </w:r>
+    </w:p>
+    <w:p>
+      <w:pPr>
+        <w:pStyle w:val="ListParagraph"/>
+        <w:numPr>
+          <w:ilvl w:val="1"/>
+          <w:numId w:val="3"/>
+        </w:numPr>
+        <w:rPr>
+          <w:rFonts w:ascii="Times New Roman" w:hAnsi="Times New Roman" w:cs="Times New Roman"/>
+          <w:b/>
+          <w:sz w:val="28"/>
+          <w:szCs w:val="28"/>
+        </w:rPr>
+      </w:pPr>
+      <w:r>
+        <w:rPr>
+          <w:rFonts w:ascii="Times New Roman" w:hAnsi="Times New Roman" w:cs="Times New Roman"/>
+          <w:b/>
+          <w:sz w:val="28"/>
+          <w:szCs w:val="28"/>
+        </w:rPr>
+        <w:t>Prioritizing the Needs</w:t>
+      </w:r>
+    </w:p>
+    <w:p>
+      <w:pPr>
+        <w:rPr>
+          <w:rFonts w:ascii="Times New Roman" w:hAnsi="Times New Roman" w:cs="Times New Roman"/>
+          <w:sz w:val="28"/>
+          <w:szCs w:val="28"/>
+        </w:rPr>
+      </w:pPr>
+      <w:r>
+        <w:rPr>
+          <w:rFonts w:ascii="Times New Roman" w:hAnsi="Times New Roman" w:cs="Times New Roman"/>
+          <w:sz w:val="28"/>
+          <w:szCs w:val="28"/>
+        </w:rPr>
+        <w:t xml:space="preserve">The customers want all their needs implemented, but some needs are more important than others for instance in our beefed </w:t>
+      </w:r>
+      <w:proofErr w:type="spellStart"/>
+      <w:r>
+        <w:rPr>
+          <w:rFonts w:ascii="Times New Roman" w:hAnsi="Times New Roman" w:cs="Times New Roman"/>
+          <w:sz w:val="28"/>
+          <w:szCs w:val="28"/>
+        </w:rPr>
+        <w:t>rolex</w:t>
+      </w:r>
+      <w:proofErr w:type="spellEnd"/>
+      <w:r>
+        <w:rPr>
+          <w:rFonts w:ascii="Times New Roman" w:hAnsi="Times New Roman" w:cs="Times New Roman"/>
+          <w:sz w:val="28"/>
+          <w:szCs w:val="28"/>
+        </w:rPr>
+        <w:t xml:space="preserve"> Taste is more important than </w:t>
+      </w:r>
+      <w:r>
+        <w:rPr>
+          <w:rFonts w:ascii="Times New Roman" w:hAnsi="Times New Roman" w:cs="Times New Roman"/>
+          <w:sz w:val="28"/>
+          <w:szCs w:val="28"/>
+        </w:rPr>
+        <w:lastRenderedPageBreak/>
+        <w:t>Visual Appeal, therefore using the importance level we are able to code this priority into our HOQ. Some needs are really costly to implement and this could lead into increasing the price of the product which is undesirable.</w:t>
+      </w:r>
+    </w:p>
+    <w:p>
+      <w:pPr>
+        <w:pStyle w:val="ListParagraph"/>
+        <w:numPr>
+          <w:ilvl w:val="1"/>
+          <w:numId w:val="3"/>
+        </w:numPr>
+        <w:rPr>
+          <w:rFonts w:ascii="Times New Roman" w:hAnsi="Times New Roman" w:cs="Times New Roman"/>
+          <w:b/>
+          <w:sz w:val="28"/>
+          <w:szCs w:val="28"/>
+        </w:rPr>
+      </w:pPr>
+      <w:r>
+        <w:rPr>
+          <w:rFonts w:ascii="Times New Roman" w:hAnsi="Times New Roman" w:cs="Times New Roman"/>
+          <w:b/>
+          <w:sz w:val="28"/>
+          <w:szCs w:val="28"/>
+        </w:rPr>
+        <w:t>Comparing customer pe</w:t>
+      </w:r>
+      <w:r>
+        <w:rPr>
+          <w:rFonts w:ascii="Times New Roman" w:hAnsi="Times New Roman" w:cs="Times New Roman"/>
+          <w:b/>
+          <w:sz w:val="28"/>
+          <w:szCs w:val="28"/>
+        </w:rPr>
+        <w:t>r</w:t>
+      </w:r>
+      <w:r>
+        <w:rPr>
+          <w:rFonts w:ascii="Times New Roman" w:hAnsi="Times New Roman" w:cs="Times New Roman"/>
+          <w:b/>
+          <w:sz w:val="28"/>
+          <w:szCs w:val="28"/>
+        </w:rPr>
+        <w:t>ceptions.</w:t>
+      </w:r>
+    </w:p>
+    <w:p>
+      <w:pPr>
+        <w:rPr>
+          <w:rFonts w:ascii="Times New Roman" w:hAnsi="Times New Roman" w:cs="Times New Roman"/>
+          <w:sz w:val="28"/>
+          <w:szCs w:val="28"/>
+        </w:rPr>
+      </w:pPr>
+      <w:r>
+        <w:rPr>
+          <w:rFonts w:ascii="Times New Roman" w:hAnsi="Times New Roman" w:cs="Times New Roman"/>
+          <w:sz w:val="28"/>
+          <w:szCs w:val="28"/>
+        </w:rPr>
+        <w:t xml:space="preserve">Some customers in due course of needs gathering, they provide some information about the market and the competitive advantage of our product to others, this information is useful when we are designing our beefed </w:t>
+      </w:r>
+      <w:proofErr w:type="spellStart"/>
+      <w:r>
+        <w:rPr>
+          <w:rFonts w:ascii="Times New Roman" w:hAnsi="Times New Roman" w:cs="Times New Roman"/>
+          <w:sz w:val="28"/>
+          <w:szCs w:val="28"/>
+        </w:rPr>
+        <w:t>rolex</w:t>
+      </w:r>
+      <w:proofErr w:type="spellEnd"/>
+      <w:r>
+        <w:rPr>
+          <w:rFonts w:ascii="Times New Roman" w:hAnsi="Times New Roman" w:cs="Times New Roman"/>
+          <w:sz w:val="28"/>
+          <w:szCs w:val="28"/>
+        </w:rPr>
+        <w:t>. We also determine which feature of the product fulfils most the customer needs best.</w:t>
+      </w:r>
+    </w:p>
+    <w:p>
+      <w:pPr>
+        <w:pStyle w:val="ListParagraph"/>
+        <w:numPr>
+          <w:ilvl w:val="0"/>
+          <w:numId w:val="3"/>
+        </w:numPr>
+        <w:rPr>
+          <w:rFonts w:ascii="Times New Roman" w:hAnsi="Times New Roman" w:cs="Times New Roman"/>
+          <w:b/>
+          <w:sz w:val="28"/>
+          <w:szCs w:val="28"/>
+        </w:rPr>
+      </w:pPr>
+      <w:r>
+        <w:rPr>
+          <w:rFonts w:ascii="Times New Roman" w:hAnsi="Times New Roman" w:cs="Times New Roman"/>
+          <w:b/>
+          <w:sz w:val="28"/>
+          <w:szCs w:val="28"/>
+        </w:rPr>
+        <w:t>The designer’s voice</w:t>
+      </w:r>
+    </w:p>
+    <w:p>
+      <w:pPr>
+        <w:pStyle w:val="ListParagraph"/>
+        <w:numPr>
+          <w:ilvl w:val="1"/>
+          <w:numId w:val="3"/>
+        </w:numPr>
+        <w:rPr>
+          <w:rFonts w:ascii="Times New Roman" w:hAnsi="Times New Roman" w:cs="Times New Roman"/>
+          <w:b/>
+          <w:sz w:val="28"/>
+          <w:szCs w:val="28"/>
+        </w:rPr>
+      </w:pPr>
+      <w:r>
+        <w:rPr>
+          <w:rFonts w:ascii="Times New Roman" w:hAnsi="Times New Roman" w:cs="Times New Roman"/>
+          <w:b/>
+          <w:sz w:val="28"/>
+          <w:szCs w:val="28"/>
+        </w:rPr>
+        <w:t>Identify Design Attributes</w:t>
+      </w:r>
+    </w:p>
+    <w:p>
+      <w:pPr>
+        <w:rPr>
+          <w:rFonts w:ascii="Times New Roman" w:hAnsi="Times New Roman" w:cs="Times New Roman"/>
+          <w:sz w:val="28"/>
+          <w:szCs w:val="28"/>
+        </w:rPr>
+      </w:pPr>
+      <w:r>
+        <w:rPr>
+          <w:rFonts w:ascii="Times New Roman" w:hAnsi="Times New Roman" w:cs="Times New Roman"/>
+          <w:sz w:val="28"/>
+          <w:szCs w:val="28"/>
+        </w:rPr>
+        <w:t>The other rooms in the House involve translating customer needs into design needs, our team for the company is focused on identifying measurable requirements that will fulfil customer needs. These include size, price, and quantity. These are attributed values that can be measured.</w:t>
+      </w:r>
+    </w:p>
+    <w:p>
+      <w:pPr>
+        <w:pStyle w:val="ListParagraph"/>
+        <w:numPr>
+          <w:ilvl w:val="1"/>
+          <w:numId w:val="3"/>
+        </w:numPr>
+        <w:rPr>
+          <w:rFonts w:ascii="Times New Roman" w:hAnsi="Times New Roman" w:cs="Times New Roman"/>
+          <w:b/>
+          <w:sz w:val="28"/>
+          <w:szCs w:val="28"/>
+        </w:rPr>
+      </w:pPr>
+      <w:r>
+        <w:rPr>
+          <w:rFonts w:ascii="Times New Roman" w:hAnsi="Times New Roman" w:cs="Times New Roman"/>
+          <w:b/>
+          <w:sz w:val="28"/>
+          <w:szCs w:val="28"/>
+        </w:rPr>
+        <w:t>Comparing Designer’s Measures</w:t>
+      </w:r>
+    </w:p>
+    <w:p>
+      <w:pPr>
+        <w:rPr>
+          <w:rFonts w:ascii="Times New Roman" w:hAnsi="Times New Roman" w:cs="Times New Roman"/>
+          <w:sz w:val="28"/>
+          <w:szCs w:val="28"/>
+        </w:rPr>
+      </w:pPr>
+      <w:r>
+        <w:rPr>
+          <w:rFonts w:ascii="Times New Roman" w:hAnsi="Times New Roman" w:cs="Times New Roman"/>
+          <w:sz w:val="28"/>
+          <w:szCs w:val="28"/>
+        </w:rPr>
+        <w:t xml:space="preserve">The beefed </w:t>
+      </w:r>
+      <w:proofErr w:type="spellStart"/>
+      <w:r>
+        <w:rPr>
+          <w:rFonts w:ascii="Times New Roman" w:hAnsi="Times New Roman" w:cs="Times New Roman"/>
+          <w:sz w:val="28"/>
+          <w:szCs w:val="28"/>
+        </w:rPr>
+        <w:t>rolex</w:t>
+      </w:r>
+      <w:proofErr w:type="spellEnd"/>
+      <w:r>
+        <w:rPr>
+          <w:rFonts w:ascii="Times New Roman" w:hAnsi="Times New Roman" w:cs="Times New Roman"/>
+          <w:sz w:val="28"/>
+          <w:szCs w:val="28"/>
+        </w:rPr>
+        <w:t xml:space="preserve"> has to be designed in respect to other </w:t>
+      </w:r>
+      <w:r>
+        <w:rPr>
+          <w:rFonts w:ascii="Times New Roman" w:hAnsi="Times New Roman" w:cs="Times New Roman"/>
+          <w:sz w:val="28"/>
+          <w:szCs w:val="28"/>
+        </w:rPr>
+        <w:t>competing</w:t>
+      </w:r>
+      <w:r>
+        <w:rPr>
+          <w:rFonts w:ascii="Times New Roman" w:hAnsi="Times New Roman" w:cs="Times New Roman"/>
+          <w:sz w:val="28"/>
+          <w:szCs w:val="28"/>
+        </w:rPr>
+        <w:t xml:space="preserve"> products, therefore the time constraints should be determined</w:t>
+      </w:r>
+      <w:r>
+        <w:rPr>
+          <w:rFonts w:ascii="Times New Roman" w:hAnsi="Times New Roman" w:cs="Times New Roman"/>
+          <w:sz w:val="28"/>
+          <w:szCs w:val="28"/>
+        </w:rPr>
+        <w:t>. This helps to determine how the customers’ needs can be implemented</w:t>
+      </w:r>
+    </w:p>
+    <w:p>
+      <w:pPr>
+        <w:pStyle w:val="ListParagraph"/>
+        <w:numPr>
+          <w:ilvl w:val="1"/>
+          <w:numId w:val="3"/>
+        </w:numPr>
+        <w:rPr>
+          <w:rFonts w:ascii="Times New Roman" w:hAnsi="Times New Roman" w:cs="Times New Roman"/>
+          <w:b/>
+          <w:sz w:val="28"/>
+          <w:szCs w:val="28"/>
+        </w:rPr>
+      </w:pPr>
+      <w:r>
+        <w:rPr>
+          <w:rFonts w:ascii="Times New Roman" w:hAnsi="Times New Roman" w:cs="Times New Roman"/>
+          <w:b/>
+          <w:sz w:val="28"/>
+          <w:szCs w:val="28"/>
+        </w:rPr>
+        <w:t>Developing a relation matrix</w:t>
+      </w:r>
+    </w:p>
+    <w:p>
+      <w:pPr>
+        <w:rPr>
+          <w:rFonts w:ascii="Times New Roman" w:hAnsi="Times New Roman" w:cs="Times New Roman"/>
+          <w:sz w:val="28"/>
+          <w:szCs w:val="28"/>
+        </w:rPr>
+      </w:pPr>
+      <w:r>
+        <w:rPr>
+          <w:rFonts w:ascii="Times New Roman" w:hAnsi="Times New Roman" w:cs="Times New Roman"/>
+          <w:sz w:val="28"/>
+          <w:szCs w:val="28"/>
+        </w:rPr>
+        <w:t>Now our design team determines how the design attributes influence which customer needs and how much. The idea here is to specify the strongest relationship while leaving the most of the matrix 60 to 70 percent blank.</w:t>
+      </w:r>
+    </w:p>
+    <w:p>
+      <w:pPr>
+        <w:pStyle w:val="ListParagraph"/>
+        <w:numPr>
+          <w:ilvl w:val="1"/>
+          <w:numId w:val="3"/>
+        </w:numPr>
+        <w:rPr>
+          <w:rFonts w:ascii="Times New Roman" w:hAnsi="Times New Roman" w:cs="Times New Roman"/>
+          <w:b/>
+          <w:sz w:val="28"/>
+          <w:szCs w:val="28"/>
+        </w:rPr>
+      </w:pPr>
+      <w:r>
+        <w:rPr>
+          <w:rFonts w:ascii="Times New Roman" w:hAnsi="Times New Roman" w:cs="Times New Roman"/>
+          <w:b/>
+          <w:sz w:val="28"/>
+          <w:szCs w:val="28"/>
+        </w:rPr>
+        <w:t xml:space="preserve"> Developing the roof matrix</w:t>
+      </w:r>
+    </w:p>
+    <w:p>
+      <w:pPr>
+        <w:rPr>
+          <w:rFonts w:ascii="Times New Roman" w:hAnsi="Times New Roman" w:cs="Times New Roman"/>
+          <w:sz w:val="28"/>
+          <w:szCs w:val="28"/>
+        </w:rPr>
+      </w:pPr>
+      <w:r>
+        <w:rPr>
+          <w:rFonts w:ascii="Times New Roman" w:hAnsi="Times New Roman" w:cs="Times New Roman"/>
+          <w:sz w:val="28"/>
+          <w:szCs w:val="28"/>
+        </w:rPr>
+        <w:t xml:space="preserve">This quantifies the physical relationships among the design attributes, </w:t>
+      </w:r>
+      <w:proofErr w:type="spellStart"/>
+      <w:r>
+        <w:rPr>
+          <w:rFonts w:ascii="Times New Roman" w:hAnsi="Times New Roman" w:cs="Times New Roman"/>
+          <w:sz w:val="28"/>
+          <w:szCs w:val="28"/>
+        </w:rPr>
+        <w:t>forexample</w:t>
+      </w:r>
+      <w:proofErr w:type="spellEnd"/>
+      <w:r>
+        <w:rPr>
+          <w:rFonts w:ascii="Times New Roman" w:hAnsi="Times New Roman" w:cs="Times New Roman"/>
+          <w:sz w:val="28"/>
+          <w:szCs w:val="28"/>
+        </w:rPr>
+        <w:t xml:space="preserve"> improving the size of the beefed </w:t>
+      </w:r>
+      <w:proofErr w:type="spellStart"/>
+      <w:r>
+        <w:rPr>
+          <w:rFonts w:ascii="Times New Roman" w:hAnsi="Times New Roman" w:cs="Times New Roman"/>
+          <w:sz w:val="28"/>
+          <w:szCs w:val="28"/>
+        </w:rPr>
+        <w:t>rolex</w:t>
+      </w:r>
+      <w:proofErr w:type="spellEnd"/>
+      <w:r>
+        <w:rPr>
+          <w:rFonts w:ascii="Times New Roman" w:hAnsi="Times New Roman" w:cs="Times New Roman"/>
+          <w:sz w:val="28"/>
+          <w:szCs w:val="28"/>
+        </w:rPr>
+        <w:t xml:space="preserve"> affects quantity of beef and the price as shown on the roof matrix. The design team now uses the creativity of improving both without degrading the other.</w:t>
+      </w:r>
+    </w:p>
+    <w:p>
+      <w:pPr>
+        <w:pStyle w:val="ListParagraph"/>
+        <w:numPr>
+          <w:ilvl w:val="1"/>
+          <w:numId w:val="3"/>
+        </w:numPr>
+        <w:rPr>
+          <w:rFonts w:ascii="Times New Roman" w:hAnsi="Times New Roman" w:cs="Times New Roman"/>
+          <w:b/>
+          <w:sz w:val="28"/>
+          <w:szCs w:val="28"/>
+        </w:rPr>
+      </w:pPr>
+      <w:r>
+        <w:rPr>
+          <w:rFonts w:ascii="Times New Roman" w:hAnsi="Times New Roman" w:cs="Times New Roman"/>
+          <w:b/>
+          <w:sz w:val="28"/>
+          <w:szCs w:val="28"/>
+        </w:rPr>
+        <w:t>Making other estimates</w:t>
+      </w:r>
+    </w:p>
+    <w:p>
+      <w:pPr>
+        <w:rPr>
+          <w:rFonts w:ascii="Times New Roman" w:hAnsi="Times New Roman" w:cs="Times New Roman"/>
+          <w:sz w:val="28"/>
+          <w:szCs w:val="28"/>
+        </w:rPr>
+      </w:pPr>
+      <w:r>
+        <w:rPr>
+          <w:rFonts w:ascii="Times New Roman" w:hAnsi="Times New Roman" w:cs="Times New Roman"/>
+          <w:sz w:val="28"/>
+          <w:szCs w:val="28"/>
+        </w:rPr>
+        <w:t>In addition to the above, the design teams also estimates the cost, feasibility, and technical difficulty for changes in each of design attributes.</w:t>
+      </w:r>
+      <w:r>
+        <w:rPr>
+          <w:rFonts w:ascii="Times New Roman" w:hAnsi="Times New Roman" w:cs="Times New Roman"/>
+          <w:sz w:val="28"/>
+          <w:szCs w:val="28"/>
+        </w:rPr>
+        <w:t xml:space="preserve"> </w:t>
+      </w:r>
+    </w:p>
+    <w:p>
+      <w:pPr>
+        <w:rPr>
+          <w:rFonts w:ascii="Times New Roman" w:hAnsi="Times New Roman" w:cs="Times New Roman"/>
+          <w:sz w:val="28"/>
+          <w:szCs w:val="28"/>
+        </w:rPr>
+      </w:pPr>
+      <w:r>
+        <w:rPr>
+          <w:rFonts w:ascii="Times New Roman" w:hAnsi="Times New Roman" w:cs="Times New Roman"/>
+          <w:b/>
+          <w:sz w:val="28"/>
+          <w:szCs w:val="28"/>
+        </w:rPr>
+        <w:t>NOTE</w:t>
+      </w:r>
+      <w:r>
+        <w:rPr>
+          <w:rFonts w:ascii="Times New Roman" w:hAnsi="Times New Roman" w:cs="Times New Roman"/>
+          <w:sz w:val="28"/>
+          <w:szCs w:val="28"/>
+        </w:rPr>
+        <w:t>: Developing HOQ is time consuming the team can spend a number of months just preparing to begin design work. By the time should be well spent. But this time helps the company avoid unnecessary and costly redesigns and other reworks.</w:t>
+      </w:r>
+    </w:p>
+    <w:p>
+      <w:pPr>
         <w:spacing w:line="276" w:lineRule="auto"/>
-        <w:rPr>
-          <w:b/>
-        </w:rPr>
-      </w:pPr>
-      <w:r>
-        <w:rPr>
-          <w:b/>
-        </w:rPr>
-        <w:t>The Customer Requirements</w:t>
-      </w:r>
-    </w:p>
-    <w:p>
-      <w:pPr>
-        <w:spacing w:line="276" w:lineRule="auto"/>
-      </w:pPr>
-      <w:r>
-        <w:t>These are derived from the surveys conducted on the customers of the product and in our case we assume that these are the most pressing customer needs i.e. Taste, High Nutrition, Visual Appeal and Good Value. These are ranked according to how they were important to the customer during the customer surveys.</w:t>
-      </w:r>
-      <w:r>
-        <w:t xml:space="preserve"> The </w:t>
-      </w:r>
-    </w:p>
-    <w:p/>
-    <w:p/>
-    <w:p/>
+      </w:pPr>
+      <w:r>
+        <w:rPr>
+          <w:b/>
+        </w:rPr>
+        <w:t xml:space="preserve"> </w:t>
+      </w:r>
+      <w:bookmarkStart w:id="0" w:name="_GoBack"/>
+      <w:bookmarkEnd w:id="0"/>
+    </w:p>
     <w:sectPr>
       <w:pgSz w:w="12240" w:h="15840"/>
-      <w:pgMar w:top="1440" w:right="1440" w:bottom="1440" w:left="1440" w:header="720" w:footer="720" w:gutter="0"/>
+      <w:pgMar w:top="810" w:right="1440" w:bottom="630" w:left="1440" w:header="720" w:footer="720" w:gutter="0"/>
       <w:cols w:space="720"/>
       <w:docGrid w:linePitch="360"/>
     </w:sectPr>
@@ -888,11 +1522,135 @@
       </w:pPr>
     </w:lvl>
   </w:abstractNum>
+  <w:abstractNum w:abstractNumId="2">
+    <w:nsid w:val="4C51104E"/>
+    <w:multiLevelType w:val="multilevel"/>
+    <w:tmpl w:val="A8D6A634"/>
+    <w:lvl w:ilvl="0">
+      <w:start w:val="1"/>
+      <w:numFmt w:val="decimal"/>
+      <w:lvlText w:val="%1."/>
+      <w:lvlJc w:val="left"/>
+      <w:pPr>
+        <w:ind w:left="720" w:hanging="360"/>
+      </w:pPr>
+      <w:rPr>
+        <w:rFonts w:hint="default"/>
+      </w:rPr>
+    </w:lvl>
+    <w:lvl w:ilvl="1">
+      <w:start w:val="1"/>
+      <w:numFmt w:val="decimal"/>
+      <w:isLgl/>
+      <w:lvlText w:val="%1.%2."/>
+      <w:lvlJc w:val="left"/>
+      <w:pPr>
+        <w:ind w:left="720" w:hanging="360"/>
+      </w:pPr>
+      <w:rPr>
+        <w:rFonts w:hint="default"/>
+      </w:rPr>
+    </w:lvl>
+    <w:lvl w:ilvl="2">
+      <w:start w:val="1"/>
+      <w:numFmt w:val="decimal"/>
+      <w:isLgl/>
+      <w:lvlText w:val="%1.%2.%3."/>
+      <w:lvlJc w:val="left"/>
+      <w:pPr>
+        <w:ind w:left="1080" w:hanging="720"/>
+      </w:pPr>
+      <w:rPr>
+        <w:rFonts w:hint="default"/>
+      </w:rPr>
+    </w:lvl>
+    <w:lvl w:ilvl="3">
+      <w:start w:val="1"/>
+      <w:numFmt w:val="decimal"/>
+      <w:isLgl/>
+      <w:lvlText w:val="%1.%2.%3.%4."/>
+      <w:lvlJc w:val="left"/>
+      <w:pPr>
+        <w:ind w:left="1080" w:hanging="720"/>
+      </w:pPr>
+      <w:rPr>
+        <w:rFonts w:hint="default"/>
+      </w:rPr>
+    </w:lvl>
+    <w:lvl w:ilvl="4">
+      <w:start w:val="1"/>
+      <w:numFmt w:val="decimal"/>
+      <w:isLgl/>
+      <w:lvlText w:val="%1.%2.%3.%4.%5."/>
+      <w:lvlJc w:val="left"/>
+      <w:pPr>
+        <w:ind w:left="1440" w:hanging="1080"/>
+      </w:pPr>
+      <w:rPr>
+        <w:rFonts w:hint="default"/>
+      </w:rPr>
+    </w:lvl>
+    <w:lvl w:ilvl="5">
+      <w:start w:val="1"/>
+      <w:numFmt w:val="decimal"/>
+      <w:isLgl/>
+      <w:lvlText w:val="%1.%2.%3.%4.%5.%6."/>
+      <w:lvlJc w:val="left"/>
+      <w:pPr>
+        <w:ind w:left="1440" w:hanging="1080"/>
+      </w:pPr>
+      <w:rPr>
+        <w:rFonts w:hint="default"/>
+      </w:rPr>
+    </w:lvl>
+    <w:lvl w:ilvl="6">
+      <w:start w:val="1"/>
+      <w:numFmt w:val="decimal"/>
+      <w:isLgl/>
+      <w:lvlText w:val="%1.%2.%3.%4.%5.%6.%7."/>
+      <w:lvlJc w:val="left"/>
+      <w:pPr>
+        <w:ind w:left="1800" w:hanging="1440"/>
+      </w:pPr>
+      <w:rPr>
+        <w:rFonts w:hint="default"/>
+      </w:rPr>
+    </w:lvl>
+    <w:lvl w:ilvl="7">
+      <w:start w:val="1"/>
+      <w:numFmt w:val="decimal"/>
+      <w:isLgl/>
+      <w:lvlText w:val="%1.%2.%3.%4.%5.%6.%7.%8."/>
+      <w:lvlJc w:val="left"/>
+      <w:pPr>
+        <w:ind w:left="1800" w:hanging="1440"/>
+      </w:pPr>
+      <w:rPr>
+        <w:rFonts w:hint="default"/>
+      </w:rPr>
+    </w:lvl>
+    <w:lvl w:ilvl="8">
+      <w:start w:val="1"/>
+      <w:numFmt w:val="decimal"/>
+      <w:isLgl/>
+      <w:lvlText w:val="%1.%2.%3.%4.%5.%6.%7.%8.%9."/>
+      <w:lvlJc w:val="left"/>
+      <w:pPr>
+        <w:ind w:left="2160" w:hanging="1800"/>
+      </w:pPr>
+      <w:rPr>
+        <w:rFonts w:hint="default"/>
+      </w:rPr>
+    </w:lvl>
+  </w:abstractNum>
   <w:num w:numId="1">
     <w:abstractNumId w:val="0"/>
   </w:num>
   <w:num w:numId="2">
     <w:abstractNumId w:val="1"/>
+  </w:num>
+  <w:num w:numId="3">
+    <w:abstractNumId w:val="2"/>
   </w:num>
 </w:numbering>
 </file>
@@ -1294,6 +2052,7 @@
   <w:style w:type="character" w:default="1" w:styleId="DefaultParagraphFont">
     <w:name w:val="Default Paragraph Font"/>
     <w:uiPriority w:val="1"/>
+    <w:semiHidden/>
     <w:unhideWhenUsed/>
   </w:style>
   <w:style w:type="table" w:default="1" w:styleId="TableNormal">

</xml_diff>